<commit_message>
Ensured accuracy of button mappings, and updated Driver Controls document.
</commit_message>
<xml_diff>
--- a/Documentation/2015 TORC Driver Controls.docx
+++ b/Documentation/2015 TORC Driver Controls.docx
@@ -1,116 +1,54 @@
 
 <file path=word/document.xml><?xml version="1.0" encoding="utf-8"?>
-<w:document xmlns:wpc="http://schemas.microsoft.com/office/word/2010/wordprocessingCanvas" xmlns:mc="http://schemas.openxmlformats.org/markup-compatibility/2006" xmlns:o="urn:schemas-microsoft-com:office:office" xmlns:r="http://schemas.openxmlformats.org/officeDocument/2006/relationships" xmlns:m="http://schemas.openxmlformats.org/officeDocument/2006/math" xmlns:v="urn:schemas-microsoft-com:vml" xmlns:wp14="http://schemas.microsoft.com/office/word/2010/wordprocessingDrawing" xmlns:wp="http://schemas.openxmlformats.org/drawingml/2006/wordprocessingDrawing" xmlns:w10="urn:schemas-microsoft-com:office:word" xmlns:w="http://schemas.openxmlformats.org/wordprocessingml/2006/main" xmlns:w14="http://schemas.microsoft.com/office/word/2010/wordml" xmlns:wpg="http://schemas.microsoft.com/office/word/2010/wordprocessingGroup" xmlns:wpi="http://schemas.microsoft.com/office/word/2010/wordprocessingInk" xmlns:wne="http://schemas.microsoft.com/office/word/2006/wordml" xmlns:wps="http://schemas.microsoft.com/office/word/2010/wordprocessingShape" mc:Ignorable="w14 wp14">
+<w:document xmlns:ve="http://schemas.openxmlformats.org/markup-compatibility/2006" xmlns:o="urn:schemas-microsoft-com:office:office" xmlns:r="http://schemas.openxmlformats.org/officeDocument/2006/relationships" xmlns:m="http://schemas.openxmlformats.org/officeDocument/2006/math" xmlns:v="urn:schemas-microsoft-com:vml" xmlns:wp="http://schemas.openxmlformats.org/drawingml/2006/wordprocessingDrawing" xmlns:w10="urn:schemas-microsoft-com:office:word" xmlns:w="http://schemas.openxmlformats.org/wordprocessingml/2006/main" xmlns:wne="http://schemas.microsoft.com/office/word/2006/wordml">
   <w:body>
     <w:p>
-      <w:bookmarkStart w:id="0" w:name="_GoBack"/>
-      <w:bookmarkEnd w:id="0"/>
+      <w:pPr>
+        <w:rPr>
+          <w:noProof/>
+        </w:rPr>
+      </w:pPr>
       <w:r>
         <w:rPr>
           <w:noProof/>
         </w:rPr>
-        <w:drawing>
-          <wp:inline distT="0" distB="0" distL="0" distR="0">
-            <wp:extent cx="7453630" cy="5939790"/>
-            <wp:effectExtent l="0" t="0" r="0" b="3810"/>
-            <wp:docPr id="2" name="Picture 2" descr="C:\Users\smcbride\Google Drive\Documentation\ButtonMappings-Joystick2.jpg"/>
-            <wp:cNvGraphicFramePr>
-              <a:graphicFrameLocks xmlns:a="http://schemas.openxmlformats.org/drawingml/2006/main" noChangeAspect="1"/>
-            </wp:cNvGraphicFramePr>
-            <a:graphic xmlns:a="http://schemas.openxmlformats.org/drawingml/2006/main">
-              <a:graphicData uri="http://schemas.openxmlformats.org/drawingml/2006/picture">
-                <pic:pic xmlns:pic="http://schemas.openxmlformats.org/drawingml/2006/picture">
-                  <pic:nvPicPr>
-                    <pic:cNvPr id="0" name="Picture 2" descr="C:\Users\smcbride\Google Drive\Documentation\ButtonMappings-Joystick2.jpg"/>
-                    <pic:cNvPicPr>
-                      <a:picLocks noChangeAspect="1" noChangeArrowheads="1"/>
-                    </pic:cNvPicPr>
-                  </pic:nvPicPr>
-                  <pic:blipFill>
-                    <a:blip r:embed="rId5">
-                      <a:extLst>
-                        <a:ext uri="{28A0092B-C50C-407E-A947-70E740481C1C}">
-                          <a14:useLocalDpi xmlns:a14="http://schemas.microsoft.com/office/drawing/2010/main" val="0"/>
-                        </a:ext>
-                      </a:extLst>
-                    </a:blip>
-                    <a:srcRect/>
-                    <a:stretch>
-                      <a:fillRect/>
-                    </a:stretch>
-                  </pic:blipFill>
-                  <pic:spPr bwMode="auto">
-                    <a:xfrm>
-                      <a:off x="0" y="0"/>
-                      <a:ext cx="7453630" cy="5939790"/>
-                    </a:xfrm>
-                    <a:prstGeom prst="rect">
-                      <a:avLst/>
-                    </a:prstGeom>
-                    <a:noFill/>
-                    <a:ln>
-                      <a:noFill/>
-                    </a:ln>
-                  </pic:spPr>
-                </pic:pic>
-              </a:graphicData>
-            </a:graphic>
-          </wp:inline>
-        </w:drawing>
+        <w:pict>
+          <v:shapetype id="_x0000_t75" coordsize="21600,21600" o:spt="75" o:preferrelative="t" path="m@4@5l@4@11@9@11@9@5xe" filled="f" stroked="f">
+            <v:stroke joinstyle="miter"/>
+            <v:formulas>
+              <v:f eqn="if lineDrawn pixelLineWidth 0"/>
+              <v:f eqn="sum @0 1 0"/>
+              <v:f eqn="sum 0 0 @1"/>
+              <v:f eqn="prod @2 1 2"/>
+              <v:f eqn="prod @3 21600 pixelWidth"/>
+              <v:f eqn="prod @3 21600 pixelHeight"/>
+              <v:f eqn="sum @0 0 1"/>
+              <v:f eqn="prod @6 1 2"/>
+              <v:f eqn="prod @7 21600 pixelWidth"/>
+              <v:f eqn="sum @8 21600 0"/>
+              <v:f eqn="prod @7 21600 pixelHeight"/>
+              <v:f eqn="sum @10 21600 0"/>
+            </v:formulas>
+            <v:path o:extrusionok="f" gradientshapeok="t" o:connecttype="rect"/>
+            <o:lock v:ext="edit" aspectratio="t"/>
+          </v:shapetype>
+          <v:shape id="_x0000_i1025" type="#_x0000_t75" style="width:587.1pt;height:467.75pt">
+            <v:imagedata r:id="rId4" o:title="ButtonMappings-Joystick1"/>
+          </v:shape>
+        </w:pict>
       </w:r>
+    </w:p>
+    <w:p>
       <w:r>
         <w:rPr>
           <w:noProof/>
         </w:rPr>
         <w:lastRenderedPageBreak/>
-        <w:drawing>
-          <wp:inline distT="0" distB="0" distL="0" distR="0" wp14:anchorId="0DB95EBB" wp14:editId="1B73E482">
-            <wp:extent cx="7453630" cy="5939790"/>
-            <wp:effectExtent l="0" t="0" r="0" b="3810"/>
-            <wp:docPr id="1" name="Picture 1" descr="C:\Users\smcbride\Google Drive\Documentation\ButtonMappings-Joystick1.jpg"/>
-            <wp:cNvGraphicFramePr>
-              <a:graphicFrameLocks xmlns:a="http://schemas.openxmlformats.org/drawingml/2006/main" noChangeAspect="1"/>
-            </wp:cNvGraphicFramePr>
-            <a:graphic xmlns:a="http://schemas.openxmlformats.org/drawingml/2006/main">
-              <a:graphicData uri="http://schemas.openxmlformats.org/drawingml/2006/picture">
-                <pic:pic xmlns:pic="http://schemas.openxmlformats.org/drawingml/2006/picture">
-                  <pic:nvPicPr>
-                    <pic:cNvPr id="0" name="Picture 1" descr="C:\Users\smcbride\Google Drive\Documentation\ButtonMappings-Joystick1.jpg"/>
-                    <pic:cNvPicPr>
-                      <a:picLocks noChangeAspect="1" noChangeArrowheads="1"/>
-                    </pic:cNvPicPr>
-                  </pic:nvPicPr>
-                  <pic:blipFill>
-                    <a:blip r:embed="rId6">
-                      <a:extLst>
-                        <a:ext uri="{28A0092B-C50C-407E-A947-70E740481C1C}">
-                          <a14:useLocalDpi xmlns:a14="http://schemas.microsoft.com/office/drawing/2010/main" val="0"/>
-                        </a:ext>
-                      </a:extLst>
-                    </a:blip>
-                    <a:srcRect/>
-                    <a:stretch>
-                      <a:fillRect/>
-                    </a:stretch>
-                  </pic:blipFill>
-                  <pic:spPr bwMode="auto">
-                    <a:xfrm>
-                      <a:off x="0" y="0"/>
-                      <a:ext cx="7453630" cy="5939790"/>
-                    </a:xfrm>
-                    <a:prstGeom prst="rect">
-                      <a:avLst/>
-                    </a:prstGeom>
-                    <a:noFill/>
-                    <a:ln>
-                      <a:noFill/>
-                    </a:ln>
-                  </pic:spPr>
-                </pic:pic>
-              </a:graphicData>
-            </a:graphic>
-          </wp:inline>
-        </w:drawing>
+        <w:pict>
+          <v:shape id="_x0000_i1026" type="#_x0000_t75" style="width:587.1pt;height:467.75pt">
+            <v:imagedata r:id="rId5" o:title="ButtonMappings-Joystick2"/>
+          </v:shape>
+        </w:pict>
       </w:r>
     </w:p>
     <w:sectPr>
@@ -124,7 +62,7 @@
 </file>
 
 <file path=word/styles.xml><?xml version="1.0" encoding="utf-8"?>
-<w:styles xmlns:mc="http://schemas.openxmlformats.org/markup-compatibility/2006" xmlns:r="http://schemas.openxmlformats.org/officeDocument/2006/relationships" xmlns:w="http://schemas.openxmlformats.org/wordprocessingml/2006/main" xmlns:w14="http://schemas.microsoft.com/office/word/2010/wordml" mc:Ignorable="w14">
+<w:styles xmlns:r="http://schemas.openxmlformats.org/officeDocument/2006/relationships" xmlns:w="http://schemas.openxmlformats.org/wordprocessingml/2006/main">
   <w:docDefaults>
     <w:rPrDefault>
       <w:rPr>
@@ -282,6 +220,7 @@
   <w:style w:type="paragraph" w:default="1" w:styleId="Normal">
     <w:name w:val="Normal"/>
     <w:qFormat/>
+    <w:rsid w:val="00C6630D"/>
     <w:rPr>
       <w:rFonts w:eastAsiaTheme="minorEastAsia"/>
     </w:rPr>
@@ -297,6 +236,7 @@
     <w:uiPriority w:val="99"/>
     <w:semiHidden/>
     <w:unhideWhenUsed/>
+    <w:qFormat/>
     <w:tblPr>
       <w:tblInd w:w="0" w:type="dxa"/>
       <w:tblCellMar>

</xml_diff>